<commit_message>
Matrix multiplication with are more efficient now.
</commit_message>
<xml_diff>
--- a/lab3/Отчёт_ОПП_Хасков_лр_3.docx
+++ b/lab3/Отчёт_ОПП_Хасков_лр_3.docx
@@ -4,7 +4,7 @@
   <w:body>
     <w:p>
       <w:pPr>
-        <w:pStyle w:val="Normal1"/>
+        <w:pStyle w:val="LOnormal"/>
         <w:pageBreakBefore w:val="false"/>
         <w:jc w:val="center"/>
         <w:rPr>
@@ -24,7 +24,7 @@
     </w:p>
     <w:p>
       <w:pPr>
-        <w:pStyle w:val="Normal1"/>
+        <w:pStyle w:val="LOnormal"/>
         <w:pageBreakBefore w:val="false"/>
         <w:jc w:val="center"/>
         <w:rPr>
@@ -43,7 +43,7 @@
     </w:p>
     <w:p>
       <w:pPr>
-        <w:pStyle w:val="Normal1"/>
+        <w:pStyle w:val="LOnormal"/>
         <w:pageBreakBefore w:val="false"/>
         <w:jc w:val="center"/>
         <w:rPr>
@@ -63,7 +63,7 @@
     </w:p>
     <w:p>
       <w:pPr>
-        <w:pStyle w:val="Normal1"/>
+        <w:pStyle w:val="LOnormal"/>
         <w:pageBreakBefore w:val="false"/>
         <w:jc w:val="center"/>
         <w:rPr/>
@@ -74,7 +74,7 @@
     </w:p>
     <w:p>
       <w:pPr>
-        <w:pStyle w:val="Normal1"/>
+        <w:pStyle w:val="LOnormal"/>
         <w:pageBreakBefore w:val="false"/>
         <w:jc w:val="center"/>
         <w:rPr>
@@ -89,7 +89,7 @@
     </w:p>
     <w:p>
       <w:pPr>
-        <w:pStyle w:val="Normal1"/>
+        <w:pStyle w:val="LOnormal"/>
         <w:pageBreakBefore w:val="false"/>
         <w:jc w:val="center"/>
         <w:rPr>
@@ -104,7 +104,7 @@
     </w:p>
     <w:p>
       <w:pPr>
-        <w:pStyle w:val="Normal1"/>
+        <w:pStyle w:val="LOnormal"/>
         <w:pageBreakBefore w:val="false"/>
         <w:jc w:val="center"/>
         <w:rPr>
@@ -119,7 +119,7 @@
     </w:p>
     <w:p>
       <w:pPr>
-        <w:pStyle w:val="Normal1"/>
+        <w:pStyle w:val="LOnormal"/>
         <w:pageBreakBefore w:val="false"/>
         <w:jc w:val="center"/>
         <w:rPr>
@@ -134,7 +134,7 @@
     </w:p>
     <w:p>
       <w:pPr>
-        <w:pStyle w:val="Normal1"/>
+        <w:pStyle w:val="LOnormal"/>
         <w:pageBreakBefore w:val="false"/>
         <w:jc w:val="center"/>
         <w:rPr>
@@ -153,7 +153,7 @@
     </w:p>
     <w:p>
       <w:pPr>
-        <w:pStyle w:val="Normal1"/>
+        <w:pStyle w:val="LOnormal"/>
         <w:pageBreakBefore w:val="false"/>
         <w:jc w:val="center"/>
         <w:rPr>
@@ -172,7 +172,7 @@
     </w:p>
     <w:p>
       <w:pPr>
-        <w:pStyle w:val="Normal1"/>
+        <w:pStyle w:val="LOnormal"/>
         <w:pageBreakBefore w:val="false"/>
         <w:jc w:val="center"/>
         <w:rPr>
@@ -192,7 +192,7 @@
     </w:p>
     <w:p>
       <w:pPr>
-        <w:pStyle w:val="Normal1"/>
+        <w:pStyle w:val="LOnormal"/>
         <w:pageBreakBefore w:val="false"/>
         <w:jc w:val="center"/>
         <w:rPr>
@@ -211,7 +211,7 @@
     </w:p>
     <w:p>
       <w:pPr>
-        <w:pStyle w:val="Normal1"/>
+        <w:pStyle w:val="LOnormal"/>
         <w:pageBreakBefore w:val="false"/>
         <w:jc w:val="center"/>
         <w:rPr>
@@ -231,7 +231,7 @@
     </w:p>
     <w:p>
       <w:pPr>
-        <w:pStyle w:val="Normal1"/>
+        <w:pStyle w:val="LOnormal"/>
         <w:pageBreakBefore w:val="false"/>
         <w:jc w:val="center"/>
         <w:rPr>
@@ -250,7 +250,7 @@
     </w:p>
     <w:p>
       <w:pPr>
-        <w:pStyle w:val="Normal1"/>
+        <w:pStyle w:val="LOnormal"/>
         <w:pageBreakBefore w:val="false"/>
         <w:jc w:val="center"/>
         <w:rPr>
@@ -269,7 +269,7 @@
     </w:p>
     <w:p>
       <w:pPr>
-        <w:pStyle w:val="Normal1"/>
+        <w:pStyle w:val="LOnormal"/>
         <w:pageBreakBefore w:val="false"/>
         <w:jc w:val="center"/>
         <w:rPr>
@@ -288,7 +288,7 @@
     </w:p>
     <w:p>
       <w:pPr>
-        <w:pStyle w:val="Normal1"/>
+        <w:pStyle w:val="LOnormal"/>
         <w:pageBreakBefore w:val="false"/>
         <w:rPr>
           <w:rFonts w:ascii="Times New Roman" w:hAnsi="Times New Roman" w:eastAsia="Times New Roman" w:cs="Times New Roman"/>
@@ -302,161 +302,153 @@
           <w:sz w:val="32"/>
           <w:szCs w:val="32"/>
         </w:rPr>
-        <w:t xml:space="preserve">Студент:  </w:t>
-      </w:r>
-      <w:r>
-        <w:rPr>
-          <w:rFonts w:eastAsia="Times New Roman" w:cs="Times New Roman" w:ascii="Times New Roman" w:hAnsi="Times New Roman"/>
+        <w:t>Студент:  Хасков Егор Алексеевич</w:t>
+      </w:r>
+    </w:p>
+    <w:p>
+      <w:pPr>
+        <w:pStyle w:val="LOnormal"/>
+        <w:pageBreakBefore w:val="false"/>
+        <w:rPr>
+          <w:rFonts w:ascii="Times New Roman" w:hAnsi="Times New Roman" w:eastAsia="Times New Roman" w:cs="Times New Roman"/>
           <w:sz w:val="32"/>
           <w:szCs w:val="32"/>
         </w:rPr>
-        <w:t>Хасков Егор Алексеевич</w:t>
-      </w:r>
-    </w:p>
-    <w:p>
-      <w:pPr>
-        <w:pStyle w:val="Normal1"/>
-        <w:pageBreakBefore w:val="false"/>
-        <w:rPr>
-          <w:rFonts w:ascii="Times New Roman" w:hAnsi="Times New Roman" w:eastAsia="Times New Roman" w:cs="Times New Roman"/>
+      </w:pPr>
+      <w:r>
+        <w:rPr>
+          <w:rFonts w:eastAsia="Times New Roman" w:cs="Times New Roman" w:ascii="Times New Roman" w:hAnsi="Times New Roman"/>
           <w:sz w:val="32"/>
           <w:szCs w:val="32"/>
         </w:rPr>
-      </w:pPr>
-      <w:r>
-        <w:rPr>
-          <w:rFonts w:eastAsia="Times New Roman" w:cs="Times New Roman" w:ascii="Times New Roman" w:hAnsi="Times New Roman"/>
+        <w:t>Преподаватель: Мичуров Михаил Антонович</w:t>
+      </w:r>
+    </w:p>
+    <w:p>
+      <w:pPr>
+        <w:pStyle w:val="LOnormal"/>
+        <w:pageBreakBefore w:val="false"/>
+        <w:rPr>
+          <w:rFonts w:ascii="Times New Roman" w:hAnsi="Times New Roman" w:eastAsia="Times New Roman" w:cs="Times New Roman"/>
+          <w:sz w:val="48"/>
+          <w:szCs w:val="48"/>
+        </w:rPr>
+      </w:pPr>
+      <w:r>
+        <w:rPr>
+          <w:rFonts w:eastAsia="Times New Roman" w:cs="Times New Roman" w:ascii="Times New Roman" w:hAnsi="Times New Roman"/>
+          <w:sz w:val="48"/>
+          <w:szCs w:val="48"/>
+        </w:rPr>
+      </w:r>
+    </w:p>
+    <w:p>
+      <w:pPr>
+        <w:pStyle w:val="LOnormal"/>
+        <w:pageBreakBefore w:val="false"/>
+        <w:rPr>
+          <w:rFonts w:ascii="Times New Roman" w:hAnsi="Times New Roman" w:eastAsia="Times New Roman" w:cs="Times New Roman"/>
+          <w:sz w:val="48"/>
+          <w:szCs w:val="48"/>
+        </w:rPr>
+      </w:pPr>
+      <w:r>
+        <w:rPr>
+          <w:rFonts w:eastAsia="Times New Roman" w:cs="Times New Roman" w:ascii="Times New Roman" w:hAnsi="Times New Roman"/>
+          <w:sz w:val="48"/>
+          <w:szCs w:val="48"/>
+        </w:rPr>
+      </w:r>
+    </w:p>
+    <w:p>
+      <w:pPr>
+        <w:pStyle w:val="LOnormal"/>
+        <w:pageBreakBefore w:val="false"/>
+        <w:rPr>
+          <w:rFonts w:ascii="Times New Roman" w:hAnsi="Times New Roman" w:eastAsia="Times New Roman" w:cs="Times New Roman"/>
+          <w:sz w:val="48"/>
+          <w:szCs w:val="48"/>
+        </w:rPr>
+      </w:pPr>
+      <w:r>
+        <w:rPr>
+          <w:rFonts w:eastAsia="Times New Roman" w:cs="Times New Roman" w:ascii="Times New Roman" w:hAnsi="Times New Roman"/>
+          <w:sz w:val="48"/>
+          <w:szCs w:val="48"/>
+        </w:rPr>
+      </w:r>
+    </w:p>
+    <w:p>
+      <w:pPr>
+        <w:pStyle w:val="LOnormal"/>
+        <w:pageBreakBefore w:val="false"/>
+        <w:rPr>
+          <w:rFonts w:ascii="Times New Roman" w:hAnsi="Times New Roman" w:eastAsia="Times New Roman" w:cs="Times New Roman"/>
+          <w:sz w:val="48"/>
+          <w:szCs w:val="48"/>
+        </w:rPr>
+      </w:pPr>
+      <w:r>
+        <w:rPr>
+          <w:rFonts w:eastAsia="Times New Roman" w:cs="Times New Roman" w:ascii="Times New Roman" w:hAnsi="Times New Roman"/>
+          <w:sz w:val="48"/>
+          <w:szCs w:val="48"/>
+        </w:rPr>
+      </w:r>
+    </w:p>
+    <w:p>
+      <w:pPr>
+        <w:pStyle w:val="LOnormal"/>
+        <w:pageBreakBefore w:val="false"/>
+        <w:rPr>
+          <w:rFonts w:ascii="Times New Roman" w:hAnsi="Times New Roman" w:eastAsia="Times New Roman" w:cs="Times New Roman"/>
+          <w:sz w:val="48"/>
+          <w:szCs w:val="48"/>
+        </w:rPr>
+      </w:pPr>
+      <w:r>
+        <w:rPr>
+          <w:rFonts w:eastAsia="Times New Roman" w:cs="Times New Roman" w:ascii="Times New Roman" w:hAnsi="Times New Roman"/>
+          <w:sz w:val="48"/>
+          <w:szCs w:val="48"/>
+        </w:rPr>
+      </w:r>
+    </w:p>
+    <w:p>
+      <w:pPr>
+        <w:pStyle w:val="LOnormal"/>
+        <w:pageBreakBefore w:val="false"/>
+        <w:rPr>
+          <w:rFonts w:ascii="Times New Roman" w:hAnsi="Times New Roman" w:eastAsia="Times New Roman" w:cs="Times New Roman"/>
+          <w:sz w:val="48"/>
+          <w:szCs w:val="48"/>
+        </w:rPr>
+      </w:pPr>
+      <w:r>
+        <w:rPr>
+          <w:rFonts w:eastAsia="Times New Roman" w:cs="Times New Roman" w:ascii="Times New Roman" w:hAnsi="Times New Roman"/>
+          <w:sz w:val="48"/>
+          <w:szCs w:val="48"/>
+        </w:rPr>
+      </w:r>
+    </w:p>
+    <w:p>
+      <w:pPr>
+        <w:pStyle w:val="LOnormal"/>
+        <w:pageBreakBefore w:val="false"/>
+        <w:jc w:val="center"/>
+        <w:rPr>
+          <w:rFonts w:ascii="Times New Roman" w:hAnsi="Times New Roman" w:eastAsia="Times New Roman" w:cs="Times New Roman"/>
           <w:sz w:val="32"/>
           <w:szCs w:val="32"/>
         </w:rPr>
-        <w:t>Преподаватель: Мичуров Михаил Антонович</w:t>
-      </w:r>
-    </w:p>
-    <w:p>
-      <w:pPr>
-        <w:pStyle w:val="Normal1"/>
-        <w:pageBreakBefore w:val="false"/>
-        <w:rPr>
-          <w:rFonts w:ascii="Times New Roman" w:hAnsi="Times New Roman" w:eastAsia="Times New Roman" w:cs="Times New Roman"/>
-          <w:sz w:val="48"/>
-          <w:szCs w:val="48"/>
-        </w:rPr>
-      </w:pPr>
-      <w:r>
-        <w:rPr>
-          <w:rFonts w:eastAsia="Times New Roman" w:cs="Times New Roman" w:ascii="Times New Roman" w:hAnsi="Times New Roman"/>
-          <w:sz w:val="48"/>
-          <w:szCs w:val="48"/>
-        </w:rPr>
-      </w:r>
-    </w:p>
-    <w:p>
-      <w:pPr>
-        <w:pStyle w:val="Normal1"/>
-        <w:pageBreakBefore w:val="false"/>
-        <w:rPr>
-          <w:rFonts w:ascii="Times New Roman" w:hAnsi="Times New Roman" w:eastAsia="Times New Roman" w:cs="Times New Roman"/>
-          <w:sz w:val="48"/>
-          <w:szCs w:val="48"/>
-        </w:rPr>
-      </w:pPr>
-      <w:r>
-        <w:rPr>
-          <w:rFonts w:eastAsia="Times New Roman" w:cs="Times New Roman" w:ascii="Times New Roman" w:hAnsi="Times New Roman"/>
-          <w:sz w:val="48"/>
-          <w:szCs w:val="48"/>
-        </w:rPr>
-      </w:r>
-    </w:p>
-    <w:p>
-      <w:pPr>
-        <w:pStyle w:val="Normal1"/>
-        <w:pageBreakBefore w:val="false"/>
-        <w:rPr>
-          <w:rFonts w:ascii="Times New Roman" w:hAnsi="Times New Roman" w:eastAsia="Times New Roman" w:cs="Times New Roman"/>
-          <w:sz w:val="48"/>
-          <w:szCs w:val="48"/>
-        </w:rPr>
-      </w:pPr>
-      <w:r>
-        <w:rPr>
-          <w:rFonts w:eastAsia="Times New Roman" w:cs="Times New Roman" w:ascii="Times New Roman" w:hAnsi="Times New Roman"/>
-          <w:sz w:val="48"/>
-          <w:szCs w:val="48"/>
-        </w:rPr>
-      </w:r>
-    </w:p>
-    <w:p>
-      <w:pPr>
-        <w:pStyle w:val="Normal1"/>
-        <w:pageBreakBefore w:val="false"/>
-        <w:rPr>
-          <w:rFonts w:ascii="Times New Roman" w:hAnsi="Times New Roman" w:eastAsia="Times New Roman" w:cs="Times New Roman"/>
-          <w:sz w:val="48"/>
-          <w:szCs w:val="48"/>
-        </w:rPr>
-      </w:pPr>
-      <w:r>
-        <w:rPr>
-          <w:rFonts w:eastAsia="Times New Roman" w:cs="Times New Roman" w:ascii="Times New Roman" w:hAnsi="Times New Roman"/>
-          <w:sz w:val="48"/>
-          <w:szCs w:val="48"/>
-        </w:rPr>
-      </w:r>
-    </w:p>
-    <w:p>
-      <w:pPr>
-        <w:pStyle w:val="Normal1"/>
-        <w:pageBreakBefore w:val="false"/>
-        <w:rPr>
-          <w:rFonts w:ascii="Times New Roman" w:hAnsi="Times New Roman" w:eastAsia="Times New Roman" w:cs="Times New Roman"/>
-          <w:sz w:val="48"/>
-          <w:szCs w:val="48"/>
-        </w:rPr>
-      </w:pPr>
-      <w:r>
-        <w:rPr>
-          <w:rFonts w:eastAsia="Times New Roman" w:cs="Times New Roman" w:ascii="Times New Roman" w:hAnsi="Times New Roman"/>
-          <w:sz w:val="48"/>
-          <w:szCs w:val="48"/>
-        </w:rPr>
-      </w:r>
-    </w:p>
-    <w:p>
-      <w:pPr>
-        <w:pStyle w:val="Normal1"/>
-        <w:pageBreakBefore w:val="false"/>
-        <w:rPr>
-          <w:rFonts w:ascii="Times New Roman" w:hAnsi="Times New Roman" w:eastAsia="Times New Roman" w:cs="Times New Roman"/>
-          <w:sz w:val="48"/>
-          <w:szCs w:val="48"/>
-        </w:rPr>
-      </w:pPr>
-      <w:r>
-        <w:rPr>
-          <w:rFonts w:eastAsia="Times New Roman" w:cs="Times New Roman" w:ascii="Times New Roman" w:hAnsi="Times New Roman"/>
-          <w:sz w:val="48"/>
-          <w:szCs w:val="48"/>
-        </w:rPr>
-      </w:r>
-    </w:p>
-    <w:p>
-      <w:pPr>
-        <w:pStyle w:val="Normal1"/>
-        <w:pageBreakBefore w:val="false"/>
-        <w:jc w:val="center"/>
-        <w:rPr>
-          <w:rFonts w:ascii="Times New Roman" w:hAnsi="Times New Roman" w:eastAsia="Times New Roman" w:cs="Times New Roman"/>
+      </w:pPr>
+      <w:r>
+        <w:rPr>
+          <w:rFonts w:eastAsia="Times New Roman" w:cs="Times New Roman" w:ascii="Times New Roman" w:hAnsi="Times New Roman"/>
           <w:sz w:val="32"/>
           <w:szCs w:val="32"/>
         </w:rPr>
-      </w:pPr>
-      <w:r>
-        <w:rPr>
-          <w:rFonts w:eastAsia="Times New Roman" w:cs="Times New Roman" w:ascii="Times New Roman" w:hAnsi="Times New Roman"/>
-          <w:sz w:val="32"/>
-          <w:szCs w:val="32"/>
-        </w:rPr>
         <w:t>Новосибирск, 2023 г.</w:t>
       </w:r>
       <w:r>
@@ -465,7 +457,7 @@
     </w:p>
     <w:p>
       <w:pPr>
-        <w:pStyle w:val="Normal1"/>
+        <w:pStyle w:val="LOnormal"/>
         <w:numPr>
           <w:ilvl w:val="0"/>
           <w:numId w:val="1"/>
@@ -491,7 +483,7 @@
     </w:p>
     <w:p>
       <w:pPr>
-        <w:pStyle w:val="Normal1"/>
+        <w:pStyle w:val="LOnormal"/>
         <w:pageBreakBefore w:val="false"/>
         <w:rPr>
           <w:rFonts w:ascii="Times New Roman" w:hAnsi="Times New Roman" w:eastAsia="Times New Roman" w:cs="Times New Roman"/>
@@ -510,25 +502,25 @@
     </w:p>
     <w:p>
       <w:pPr>
-        <w:pStyle w:val="Normal1"/>
-        <w:pageBreakBefore w:val="false"/>
-        <w:rPr>
-          <w:rFonts w:ascii="Times New Roman" w:hAnsi="Times New Roman" w:eastAsia="Times New Roman" w:cs="Times New Roman"/>
-          <w:sz w:val="28"/>
-          <w:szCs w:val="28"/>
-        </w:rPr>
-      </w:pPr>
-      <w:r>
-        <w:rPr>
-          <w:rFonts w:eastAsia="Times New Roman" w:cs="Times New Roman" w:ascii="Times New Roman" w:hAnsi="Times New Roman"/>
-          <w:sz w:val="28"/>
-          <w:szCs w:val="28"/>
-        </w:rPr>
-      </w:r>
-    </w:p>
-    <w:p>
-      <w:pPr>
-        <w:pStyle w:val="Normal1"/>
+        <w:pStyle w:val="LOnormal"/>
+        <w:pageBreakBefore w:val="false"/>
+        <w:rPr>
+          <w:rFonts w:ascii="Times New Roman" w:hAnsi="Times New Roman" w:eastAsia="Times New Roman" w:cs="Times New Roman"/>
+          <w:sz w:val="28"/>
+          <w:szCs w:val="28"/>
+        </w:rPr>
+      </w:pPr>
+      <w:r>
+        <w:rPr>
+          <w:rFonts w:eastAsia="Times New Roman" w:cs="Times New Roman" w:ascii="Times New Roman" w:hAnsi="Times New Roman"/>
+          <w:sz w:val="28"/>
+          <w:szCs w:val="28"/>
+        </w:rPr>
+      </w:r>
+    </w:p>
+    <w:p>
+      <w:pPr>
+        <w:pStyle w:val="LOnormal"/>
         <w:pageBreakBefore w:val="false"/>
         <w:numPr>
           <w:ilvl w:val="0"/>
@@ -555,25 +547,25 @@
     </w:p>
     <w:p>
       <w:pPr>
-        <w:pStyle w:val="Normal1"/>
-        <w:pageBreakBefore w:val="false"/>
-        <w:rPr>
-          <w:rFonts w:ascii="Times New Roman" w:hAnsi="Times New Roman" w:eastAsia="Times New Roman" w:cs="Times New Roman"/>
-          <w:sz w:val="28"/>
-          <w:szCs w:val="28"/>
-        </w:rPr>
-      </w:pPr>
-      <w:r>
-        <w:rPr>
-          <w:rFonts w:eastAsia="Times New Roman" w:cs="Times New Roman" w:ascii="Times New Roman" w:hAnsi="Times New Roman"/>
-          <w:sz w:val="28"/>
-          <w:szCs w:val="28"/>
-        </w:rPr>
-      </w:r>
-    </w:p>
-    <w:p>
-      <w:pPr>
-        <w:pStyle w:val="Normal1"/>
+        <w:pStyle w:val="LOnormal"/>
+        <w:pageBreakBefore w:val="false"/>
+        <w:rPr>
+          <w:rFonts w:ascii="Times New Roman" w:hAnsi="Times New Roman" w:eastAsia="Times New Roman" w:cs="Times New Roman"/>
+          <w:sz w:val="28"/>
+          <w:szCs w:val="28"/>
+        </w:rPr>
+      </w:pPr>
+      <w:r>
+        <w:rPr>
+          <w:rFonts w:eastAsia="Times New Roman" w:cs="Times New Roman" w:ascii="Times New Roman" w:hAnsi="Times New Roman"/>
+          <w:sz w:val="28"/>
+          <w:szCs w:val="28"/>
+        </w:rPr>
+      </w:r>
+    </w:p>
+    <w:p>
+      <w:pPr>
+        <w:pStyle w:val="LOnormal"/>
         <w:pageBreakBefore w:val="false"/>
         <w:rPr>
           <w:rFonts w:ascii="Times New Roman" w:hAnsi="Times New Roman" w:eastAsia="Times New Roman" w:cs="Times New Roman"/>
@@ -592,7 +584,7 @@
     </w:p>
     <w:p>
       <w:pPr>
-        <w:pStyle w:val="Normal1"/>
+        <w:pStyle w:val="LOnormal"/>
         <w:pageBreakBefore w:val="false"/>
         <w:rPr/>
       </w:pPr>
@@ -612,7 +604,7 @@
     </w:p>
     <w:p>
       <w:pPr>
-        <w:pStyle w:val="Normal1"/>
+        <w:pStyle w:val="LOnormal"/>
         <w:pageBreakBefore w:val="false"/>
         <w:ind w:left="0" w:hanging="0"/>
         <w:rPr>
@@ -631,7 +623,7 @@
     </w:p>
     <w:p>
       <w:pPr>
-        <w:pStyle w:val="Normal1"/>
+        <w:pStyle w:val="LOnormal"/>
         <w:pageBreakBefore w:val="false"/>
         <w:ind w:left="0" w:hanging="0"/>
         <w:rPr>
@@ -651,7 +643,7 @@
     </w:p>
     <w:p>
       <w:pPr>
-        <w:pStyle w:val="Normal1"/>
+        <w:pStyle w:val="LOnormal"/>
         <w:pageBreakBefore w:val="false"/>
         <w:ind w:left="0" w:hanging="0"/>
         <w:rPr>
@@ -671,7 +663,7 @@
     </w:p>
     <w:p>
       <w:pPr>
-        <w:pStyle w:val="Normal1"/>
+        <w:pStyle w:val="LOnormal"/>
         <w:pageBreakBefore w:val="false"/>
         <w:ind w:left="0" w:hanging="0"/>
         <w:rPr>
@@ -686,20 +678,20 @@
           <w:sz w:val="28"/>
           <w:szCs w:val="28"/>
         </w:rPr>
-        <w:t xml:space="preserve">N = </w:t>
-      </w:r>
-      <w:r>
-        <w:rPr>
-          <w:rFonts w:eastAsia="Times New Roman" w:cs="Times New Roman" w:ascii="Times New Roman" w:hAnsi="Times New Roman"/>
-          <w:sz w:val="28"/>
-          <w:szCs w:val="28"/>
-        </w:rPr>
-        <w:t>1800</w:t>
-      </w:r>
-    </w:p>
-    <w:p>
-      <w:pPr>
-        <w:pStyle w:val="Normal1"/>
+        <w:t>N = 1</w:t>
+      </w:r>
+      <w:r>
+        <w:rPr>
+          <w:rFonts w:eastAsia="Times New Roman" w:cs="Times New Roman" w:ascii="Times New Roman" w:hAnsi="Times New Roman"/>
+          <w:sz w:val="28"/>
+          <w:szCs w:val="28"/>
+        </w:rPr>
+        <w:t>920</w:t>
+      </w:r>
+    </w:p>
+    <w:p>
+      <w:pPr>
+        <w:pStyle w:val="LOnormal"/>
         <w:pageBreakBefore w:val="false"/>
         <w:ind w:left="0" w:hanging="0"/>
         <w:rPr>
@@ -714,28 +706,12 @@
           <w:sz w:val="28"/>
           <w:szCs w:val="28"/>
         </w:rPr>
-        <w:t xml:space="preserve">Матрица А, её элементы </w:t>
-      </w:r>
-      <w:r>
-        <w:rPr>
-          <w:rFonts w:eastAsia="Times New Roman" w:cs="Times New Roman" w:ascii="Times New Roman" w:hAnsi="Times New Roman"/>
-          <w:sz w:val="28"/>
-          <w:szCs w:val="28"/>
-        </w:rPr>
-        <w:t xml:space="preserve">главной диагонали равны 0.0, остальные </w:t>
-      </w:r>
-      <w:r>
-        <w:rPr>
-          <w:rFonts w:eastAsia="Times New Roman" w:cs="Times New Roman" w:ascii="Times New Roman" w:hAnsi="Times New Roman"/>
-          <w:sz w:val="28"/>
-          <w:szCs w:val="28"/>
-        </w:rPr>
-        <w:t>равны 1.0.</w:t>
-      </w:r>
-    </w:p>
-    <w:p>
-      <w:pPr>
-        <w:pStyle w:val="Normal1"/>
+        <w:t>Матрица А, её элементы главной диагонали равны 0.0, остальные равны 1.0.</w:t>
+      </w:r>
+    </w:p>
+    <w:p>
+      <w:pPr>
+        <w:pStyle w:val="LOnormal"/>
         <w:pageBreakBefore w:val="false"/>
         <w:ind w:left="0" w:hanging="0"/>
         <w:rPr>
@@ -750,28 +726,12 @@
           <w:sz w:val="28"/>
           <w:szCs w:val="28"/>
         </w:rPr>
-        <w:t xml:space="preserve">Матрица B, её элементы </w:t>
-      </w:r>
-      <w:r>
-        <w:rPr>
-          <w:rFonts w:eastAsia="Times New Roman" w:cs="Times New Roman" w:ascii="Times New Roman" w:hAnsi="Times New Roman"/>
-          <w:sz w:val="28"/>
-          <w:szCs w:val="28"/>
-        </w:rPr>
-        <w:t xml:space="preserve">главной диагонали равны -1.0, остальные </w:t>
-      </w:r>
-      <w:r>
-        <w:rPr>
-          <w:rFonts w:eastAsia="Times New Roman" w:cs="Times New Roman" w:ascii="Times New Roman" w:hAnsi="Times New Roman"/>
-          <w:sz w:val="28"/>
-          <w:szCs w:val="28"/>
-        </w:rPr>
-        <w:t>равны 1.0.</w:t>
-      </w:r>
-    </w:p>
-    <w:p>
-      <w:pPr>
-        <w:pStyle w:val="Normal1"/>
+        <w:t>Матрица B, её элементы главной диагонали равны -1.0, остальные равны 1.0.</w:t>
+      </w:r>
+    </w:p>
+    <w:p>
+      <w:pPr>
+        <w:pStyle w:val="LOnormal"/>
         <w:pageBreakBefore w:val="false"/>
         <w:ind w:left="0" w:hanging="0"/>
         <w:rPr>
@@ -786,46 +746,30 @@
           <w:sz w:val="28"/>
           <w:szCs w:val="28"/>
         </w:rPr>
-        <w:t>Получено решение системы - матрица, элем</w:t>
-      </w:r>
-      <w:r>
-        <w:rPr>
-          <w:rFonts w:eastAsia="Times New Roman" w:cs="Times New Roman" w:ascii="Times New Roman" w:hAnsi="Times New Roman"/>
-          <w:sz w:val="28"/>
-          <w:szCs w:val="28"/>
-        </w:rPr>
-        <w:t>енты которой равны, если они оба лежат в главной диагонали или равны если оба не лежат в главной диагонали</w:t>
-      </w:r>
-      <w:r>
-        <w:rPr>
-          <w:rFonts w:eastAsia="Times New Roman" w:cs="Times New Roman" w:ascii="Times New Roman" w:hAnsi="Times New Roman"/>
-          <w:sz w:val="28"/>
-          <w:szCs w:val="28"/>
-        </w:rPr>
-        <w:t xml:space="preserve">. </w:t>
-      </w:r>
-    </w:p>
-    <w:p>
-      <w:pPr>
-        <w:pStyle w:val="Normal1"/>
-        <w:pageBreakBefore w:val="false"/>
-        <w:rPr>
-          <w:rFonts w:ascii="Times New Roman" w:hAnsi="Times New Roman" w:eastAsia="Times New Roman" w:cs="Times New Roman"/>
-          <w:sz w:val="28"/>
-          <w:szCs w:val="28"/>
-        </w:rPr>
-      </w:pPr>
-      <w:r>
-        <w:rPr>
-          <w:rFonts w:eastAsia="Times New Roman" w:cs="Times New Roman" w:ascii="Times New Roman" w:hAnsi="Times New Roman"/>
-          <w:sz w:val="28"/>
-          <w:szCs w:val="28"/>
-        </w:rPr>
-      </w:r>
-    </w:p>
-    <w:p>
-      <w:pPr>
-        <w:pStyle w:val="Normal1"/>
+        <w:t xml:space="preserve">Получено решение системы - матрица, элементы которой равны, если они оба лежат в главной диагонали или равны если оба не лежат в главной диагонали. </w:t>
+      </w:r>
+    </w:p>
+    <w:p>
+      <w:pPr>
+        <w:pStyle w:val="LOnormal"/>
+        <w:pageBreakBefore w:val="false"/>
+        <w:rPr>
+          <w:rFonts w:ascii="Times New Roman" w:hAnsi="Times New Roman" w:eastAsia="Times New Roman" w:cs="Times New Roman"/>
+          <w:sz w:val="28"/>
+          <w:szCs w:val="28"/>
+        </w:rPr>
+      </w:pPr>
+      <w:r>
+        <w:rPr>
+          <w:rFonts w:eastAsia="Times New Roman" w:cs="Times New Roman" w:ascii="Times New Roman" w:hAnsi="Times New Roman"/>
+          <w:sz w:val="28"/>
+          <w:szCs w:val="28"/>
+        </w:rPr>
+      </w:r>
+    </w:p>
+    <w:p>
+      <w:pPr>
+        <w:pStyle w:val="LOnormal"/>
         <w:pageBreakBefore w:val="false"/>
         <w:numPr>
           <w:ilvl w:val="0"/>
@@ -852,7 +796,7 @@
     </w:p>
     <w:p>
       <w:pPr>
-        <w:pStyle w:val="Normal1"/>
+        <w:pStyle w:val="LOnormal"/>
         <w:pageBreakBefore w:val="false"/>
         <w:ind w:left="720" w:hanging="0"/>
         <w:rPr>
@@ -871,7 +815,7 @@
     </w:p>
     <w:p>
       <w:pPr>
-        <w:pStyle w:val="Normal1"/>
+        <w:pStyle w:val="LOnormal"/>
         <w:pageBreakBefore w:val="false"/>
         <w:rPr/>
       </w:pPr>
@@ -891,25 +835,25 @@
     </w:p>
     <w:p>
       <w:pPr>
-        <w:pStyle w:val="Normal1"/>
-        <w:pageBreakBefore w:val="false"/>
-        <w:rPr>
-          <w:rFonts w:ascii="Times New Roman" w:hAnsi="Times New Roman" w:eastAsia="Times New Roman" w:cs="Times New Roman"/>
-          <w:sz w:val="28"/>
-          <w:szCs w:val="28"/>
-        </w:rPr>
-      </w:pPr>
-      <w:r>
-        <w:rPr>
-          <w:rFonts w:eastAsia="Times New Roman" w:cs="Times New Roman" w:ascii="Times New Roman" w:hAnsi="Times New Roman"/>
-          <w:sz w:val="28"/>
-          <w:szCs w:val="28"/>
-        </w:rPr>
-      </w:r>
-    </w:p>
-    <w:p>
-      <w:pPr>
-        <w:pStyle w:val="Normal1"/>
+        <w:pStyle w:val="LOnormal"/>
+        <w:pageBreakBefore w:val="false"/>
+        <w:rPr>
+          <w:rFonts w:ascii="Times New Roman" w:hAnsi="Times New Roman" w:eastAsia="Times New Roman" w:cs="Times New Roman"/>
+          <w:sz w:val="28"/>
+          <w:szCs w:val="28"/>
+        </w:rPr>
+      </w:pPr>
+      <w:r>
+        <w:rPr>
+          <w:rFonts w:eastAsia="Times New Roman" w:cs="Times New Roman" w:ascii="Times New Roman" w:hAnsi="Times New Roman"/>
+          <w:sz w:val="28"/>
+          <w:szCs w:val="28"/>
+        </w:rPr>
+      </w:r>
+    </w:p>
+    <w:p>
+      <w:pPr>
+        <w:pStyle w:val="LOnormal"/>
         <w:pageBreakBefore w:val="false"/>
         <w:rPr>
           <w:rFonts w:ascii="Times New Roman" w:hAnsi="Times New Roman" w:eastAsia="Times New Roman" w:cs="Times New Roman"/>
@@ -928,7 +872,7 @@
     </w:p>
     <w:p>
       <w:pPr>
-        <w:pStyle w:val="Normal1"/>
+        <w:pStyle w:val="LOnormal"/>
         <w:rPr>
           <w:rFonts w:ascii="Times New Roman" w:hAnsi="Times New Roman" w:eastAsia="Times New Roman" w:cs="Times New Roman"/>
           <w:sz w:val="28"/>
@@ -946,7 +890,7 @@
     </w:p>
     <w:p>
       <w:pPr>
-        <w:pStyle w:val="Normal1"/>
+        <w:pStyle w:val="LOnormal"/>
         <w:numPr>
           <w:ilvl w:val="0"/>
           <w:numId w:val="1"/>
@@ -972,7 +916,7 @@
     </w:p>
     <w:p>
       <w:pPr>
-        <w:pStyle w:val="Normal1"/>
+        <w:pStyle w:val="LOnormal"/>
         <w:ind w:left="720" w:hanging="0"/>
         <w:rPr>
           <w:rFonts w:ascii="Times New Roman" w:hAnsi="Times New Roman" w:eastAsia="Times New Roman" w:cs="Times New Roman"/>
@@ -1025,7 +969,7 @@
     </w:p>
     <w:p>
       <w:pPr>
-        <w:pStyle w:val="Normal1"/>
+        <w:pStyle w:val="LOnormal"/>
         <w:pageBreakBefore w:val="false"/>
         <w:rPr>
           <w:rFonts w:ascii="Times New Roman" w:hAnsi="Times New Roman" w:eastAsia="Times New Roman" w:cs="Times New Roman"/>
@@ -1078,7 +1022,7 @@
     </w:p>
     <w:p>
       <w:pPr>
-        <w:pStyle w:val="Normal1"/>
+        <w:pStyle w:val="LOnormal"/>
         <w:pageBreakBefore w:val="false"/>
         <w:rPr>
           <w:rFonts w:ascii="Times New Roman" w:hAnsi="Times New Roman" w:eastAsia="Times New Roman" w:cs="Times New Roman"/>
@@ -1131,7 +1075,7 @@
     </w:p>
     <w:p>
       <w:pPr>
-        <w:pStyle w:val="Normal1"/>
+        <w:pStyle w:val="LOnormal"/>
         <w:pageBreakBefore w:val="false"/>
         <w:rPr>
           <w:rFonts w:ascii="Times New Roman" w:hAnsi="Times New Roman" w:eastAsia="Times New Roman" w:cs="Times New Roman"/>
@@ -1184,46 +1128,46 @@
     </w:p>
     <w:p>
       <w:pPr>
-        <w:pStyle w:val="Normal1"/>
-        <w:pageBreakBefore w:val="false"/>
-        <w:rPr>
-          <w:rFonts w:ascii="Times New Roman" w:hAnsi="Times New Roman" w:eastAsia="Times New Roman" w:cs="Times New Roman"/>
-          <w:b/>
-          <w:b/>
-          <w:sz w:val="28"/>
-          <w:szCs w:val="28"/>
-        </w:rPr>
-      </w:pPr>
-      <w:r>
-        <w:rPr>
-          <w:rFonts w:eastAsia="Times New Roman" w:cs="Times New Roman" w:ascii="Times New Roman" w:hAnsi="Times New Roman"/>
-          <w:b/>
-          <w:sz w:val="28"/>
-          <w:szCs w:val="28"/>
-        </w:rPr>
-      </w:r>
-    </w:p>
-    <w:p>
-      <w:pPr>
-        <w:pStyle w:val="Normal1"/>
-        <w:pageBreakBefore w:val="false"/>
-        <w:rPr>
-          <w:rFonts w:ascii="Times New Roman" w:hAnsi="Times New Roman" w:eastAsia="Times New Roman" w:cs="Times New Roman"/>
-          <w:sz w:val="28"/>
-          <w:szCs w:val="28"/>
-        </w:rPr>
-      </w:pPr>
-      <w:r>
-        <w:rPr>
-          <w:rFonts w:eastAsia="Times New Roman" w:cs="Times New Roman" w:ascii="Times New Roman" w:hAnsi="Times New Roman"/>
-          <w:sz w:val="28"/>
-          <w:szCs w:val="28"/>
-        </w:rPr>
-      </w:r>
-    </w:p>
-    <w:p>
-      <w:pPr>
-        <w:pStyle w:val="Normal1"/>
+        <w:pStyle w:val="LOnormal"/>
+        <w:pageBreakBefore w:val="false"/>
+        <w:rPr>
+          <w:rFonts w:ascii="Times New Roman" w:hAnsi="Times New Roman" w:eastAsia="Times New Roman" w:cs="Times New Roman"/>
+          <w:b/>
+          <w:b/>
+          <w:sz w:val="28"/>
+          <w:szCs w:val="28"/>
+        </w:rPr>
+      </w:pPr>
+      <w:r>
+        <w:rPr>
+          <w:rFonts w:eastAsia="Times New Roman" w:cs="Times New Roman" w:ascii="Times New Roman" w:hAnsi="Times New Roman"/>
+          <w:b/>
+          <w:sz w:val="28"/>
+          <w:szCs w:val="28"/>
+        </w:rPr>
+      </w:r>
+    </w:p>
+    <w:p>
+      <w:pPr>
+        <w:pStyle w:val="LOnormal"/>
+        <w:pageBreakBefore w:val="false"/>
+        <w:rPr>
+          <w:rFonts w:ascii="Times New Roman" w:hAnsi="Times New Roman" w:eastAsia="Times New Roman" w:cs="Times New Roman"/>
+          <w:sz w:val="28"/>
+          <w:szCs w:val="28"/>
+        </w:rPr>
+      </w:pPr>
+      <w:r>
+        <w:rPr>
+          <w:rFonts w:eastAsia="Times New Roman" w:cs="Times New Roman" w:ascii="Times New Roman" w:hAnsi="Times New Roman"/>
+          <w:sz w:val="28"/>
+          <w:szCs w:val="28"/>
+        </w:rPr>
+      </w:r>
+    </w:p>
+    <w:p>
+      <w:pPr>
+        <w:pStyle w:val="LOnormal"/>
         <w:pageBreakBefore w:val="false"/>
         <w:numPr>
           <w:ilvl w:val="0"/>
@@ -1250,7 +1194,7 @@
     </w:p>
     <w:p>
       <w:pPr>
-        <w:pStyle w:val="Normal1"/>
+        <w:pStyle w:val="LOnormal"/>
         <w:numPr>
           <w:ilvl w:val="0"/>
           <w:numId w:val="0"/>
@@ -1264,7 +1208,7 @@
     </w:p>
     <w:p>
       <w:pPr>
-        <w:pStyle w:val="Normal1"/>
+        <w:pStyle w:val="LOnormal"/>
         <w:rPr>
           <w:rFonts w:ascii="Times New Roman" w:hAnsi="Times New Roman" w:eastAsia="Times New Roman" w:cs="Times New Roman"/>
           <w:sz w:val="28"/>
@@ -1282,7 +1226,7 @@
     </w:p>
     <w:p>
       <w:pPr>
-        <w:pStyle w:val="Normal1"/>
+        <w:pStyle w:val="LOnormal"/>
         <w:rPr>
           <w:rFonts w:ascii="Times New Roman" w:hAnsi="Times New Roman" w:eastAsia="Times New Roman" w:cs="Times New Roman"/>
           <w:sz w:val="28"/>
@@ -1300,24 +1244,24 @@
     </w:p>
     <w:p>
       <w:pPr>
-        <w:pStyle w:val="Normal1"/>
-        <w:rPr>
-          <w:rFonts w:ascii="Times New Roman" w:hAnsi="Times New Roman" w:eastAsia="Times New Roman" w:cs="Times New Roman"/>
-          <w:sz w:val="28"/>
-          <w:szCs w:val="28"/>
-        </w:rPr>
-      </w:pPr>
-      <w:r>
-        <w:rPr>
-          <w:rFonts w:eastAsia="Times New Roman" w:cs="Times New Roman" w:ascii="Times New Roman" w:hAnsi="Times New Roman"/>
-          <w:sz w:val="28"/>
-          <w:szCs w:val="28"/>
-        </w:rPr>
-      </w:r>
-    </w:p>
-    <w:p>
-      <w:pPr>
-        <w:pStyle w:val="Normal1"/>
+        <w:pStyle w:val="LOnormal"/>
+        <w:rPr>
+          <w:rFonts w:ascii="Times New Roman" w:hAnsi="Times New Roman" w:eastAsia="Times New Roman" w:cs="Times New Roman"/>
+          <w:sz w:val="28"/>
+          <w:szCs w:val="28"/>
+        </w:rPr>
+      </w:pPr>
+      <w:r>
+        <w:rPr>
+          <w:rFonts w:eastAsia="Times New Roman" w:cs="Times New Roman" w:ascii="Times New Roman" w:hAnsi="Times New Roman"/>
+          <w:sz w:val="28"/>
+          <w:szCs w:val="28"/>
+        </w:rPr>
+      </w:r>
+    </w:p>
+    <w:p>
+      <w:pPr>
+        <w:pStyle w:val="LOnormal"/>
         <w:rPr>
           <w:rFonts w:ascii="Times New Roman" w:hAnsi="Times New Roman" w:eastAsia="Times New Roman" w:cs="Times New Roman"/>
           <w:sz w:val="28"/>
@@ -1630,6 +1574,7 @@
     <w:qFormat/>
     <w:pPr>
       <w:widowControl/>
+      <w:suppressAutoHyphens w:val="true"/>
       <w:bidi w:val="0"/>
       <w:spacing w:lineRule="auto" w:line="276" w:before="0" w:after="0"/>
       <w:jc w:val="left"/>
@@ -1645,8 +1590,8 @@
   </w:style>
   <w:style w:type="paragraph" w:styleId="Heading1">
     <w:name w:val="Heading 1"/>
-    <w:basedOn w:val="Normal1"/>
-    <w:next w:val="Normal1"/>
+    <w:basedOn w:val="LOnormal"/>
+    <w:next w:val="LOnormal"/>
     <w:qFormat/>
     <w:pPr>
       <w:keepNext w:val="true"/>
@@ -1661,8 +1606,8 @@
   </w:style>
   <w:style w:type="paragraph" w:styleId="Heading2">
     <w:name w:val="Heading 2"/>
-    <w:basedOn w:val="Normal1"/>
-    <w:next w:val="Normal1"/>
+    <w:basedOn w:val="LOnormal"/>
+    <w:next w:val="LOnormal"/>
     <w:qFormat/>
     <w:pPr>
       <w:keepNext w:val="true"/>
@@ -1678,8 +1623,8 @@
   </w:style>
   <w:style w:type="paragraph" w:styleId="Heading3">
     <w:name w:val="Heading 3"/>
-    <w:basedOn w:val="Normal1"/>
-    <w:next w:val="Normal1"/>
+    <w:basedOn w:val="LOnormal"/>
+    <w:next w:val="LOnormal"/>
     <w:qFormat/>
     <w:pPr>
       <w:keepNext w:val="true"/>
@@ -1696,8 +1641,8 @@
   </w:style>
   <w:style w:type="paragraph" w:styleId="Heading4">
     <w:name w:val="Heading 4"/>
-    <w:basedOn w:val="Normal1"/>
-    <w:next w:val="Normal1"/>
+    <w:basedOn w:val="LOnormal"/>
+    <w:next w:val="LOnormal"/>
     <w:qFormat/>
     <w:pPr>
       <w:keepNext w:val="true"/>
@@ -1713,8 +1658,8 @@
   </w:style>
   <w:style w:type="paragraph" w:styleId="Heading5">
     <w:name w:val="Heading 5"/>
-    <w:basedOn w:val="Normal1"/>
-    <w:next w:val="Normal1"/>
+    <w:basedOn w:val="LOnormal"/>
+    <w:next w:val="LOnormal"/>
     <w:qFormat/>
     <w:pPr>
       <w:keepNext w:val="true"/>
@@ -1730,8 +1675,8 @@
   </w:style>
   <w:style w:type="paragraph" w:styleId="Heading6">
     <w:name w:val="Heading 6"/>
-    <w:basedOn w:val="Normal1"/>
-    <w:next w:val="Normal1"/>
+    <w:basedOn w:val="LOnormal"/>
+    <w:next w:val="LOnormal"/>
     <w:qFormat/>
     <w:pPr>
       <w:keepNext w:val="true"/>
@@ -1811,11 +1756,12 @@
       <w:rFonts w:cs="Lohit Devanagari"/>
     </w:rPr>
   </w:style>
-  <w:style w:type="paragraph" w:styleId="Normal1" w:default="1">
+  <w:style w:type="paragraph" w:styleId="LOnormal" w:default="1">
     <w:name w:val="LO-normal"/>
     <w:qFormat/>
     <w:pPr>
       <w:widowControl/>
+      <w:suppressAutoHyphens w:val="true"/>
       <w:bidi w:val="0"/>
       <w:spacing w:lineRule="auto" w:line="276" w:before="0" w:after="0"/>
       <w:jc w:val="left"/>
@@ -1831,8 +1777,8 @@
   </w:style>
   <w:style w:type="paragraph" w:styleId="Title">
     <w:name w:val="Title"/>
-    <w:basedOn w:val="Normal1"/>
-    <w:next w:val="Normal1"/>
+    <w:basedOn w:val="LOnormal"/>
+    <w:next w:val="LOnormal"/>
     <w:qFormat/>
     <w:pPr>
       <w:keepNext w:val="true"/>
@@ -1847,8 +1793,8 @@
   </w:style>
   <w:style w:type="paragraph" w:styleId="Subtitle">
     <w:name w:val="Subtitle"/>
-    <w:basedOn w:val="Normal1"/>
-    <w:next w:val="Normal1"/>
+    <w:basedOn w:val="LOnormal"/>
+    <w:next w:val="LOnormal"/>
     <w:qFormat/>
     <w:pPr>
       <w:keepNext w:val="true"/>

</xml_diff>